<commit_message>
Punto 7 del instructivo terminado
</commit_message>
<xml_diff>
--- a/Punto 7 y 9.docx
+++ b/Punto 7 y 9.docx
@@ -65,18 +65,68 @@
           <w:sz w:val="24"/>
           <w:szCs w:val="24"/>
         </w:rPr>
-        <w:t xml:space="preserve"> Para entender un poco más las ramas son como una línea en el tiempo, como en la película “</w:t>
-      </w:r>
-      <w:proofErr w:type="spellStart"/>
-      <w:r>
-        <w:rPr>
-          <w:rFonts w:ascii="Arial" w:hAnsi="Arial" w:cs="Arial"/>
-          <w:sz w:val="24"/>
-          <w:szCs w:val="24"/>
-        </w:rPr>
-        <w:t>Avengers</w:t>
-      </w:r>
-      <w:proofErr w:type="spellEnd"/>
+        <w:t xml:space="preserve"> Para entender un poco más</w:t>
+      </w:r>
+      <w:r>
+        <w:rPr>
+          <w:rFonts w:ascii="Arial" w:hAnsi="Arial" w:cs="Arial"/>
+          <w:sz w:val="24"/>
+          <w:szCs w:val="24"/>
+        </w:rPr>
+        <w:t xml:space="preserve"> sobre</w:t>
+      </w:r>
+      <w:r>
+        <w:rPr>
+          <w:rFonts w:ascii="Arial" w:hAnsi="Arial" w:cs="Arial"/>
+          <w:sz w:val="24"/>
+          <w:szCs w:val="24"/>
+        </w:rPr>
+        <w:t xml:space="preserve"> las ramas</w:t>
+      </w:r>
+      <w:r>
+        <w:rPr>
+          <w:rFonts w:ascii="Arial" w:hAnsi="Arial" w:cs="Arial"/>
+          <w:sz w:val="24"/>
+          <w:szCs w:val="24"/>
+        </w:rPr>
+        <w:t>, estas</w:t>
+      </w:r>
+      <w:r>
+        <w:rPr>
+          <w:rFonts w:ascii="Arial" w:hAnsi="Arial" w:cs="Arial"/>
+          <w:sz w:val="24"/>
+          <w:szCs w:val="24"/>
+        </w:rPr>
+        <w:t xml:space="preserve"> son como una </w:t>
+      </w:r>
+      <w:r>
+        <w:rPr>
+          <w:rFonts w:ascii="Arial" w:hAnsi="Arial" w:cs="Arial"/>
+          <w:b/>
+          <w:bCs/>
+          <w:sz w:val="24"/>
+          <w:szCs w:val="24"/>
+        </w:rPr>
+        <w:t>línea en el tiemp</w:t>
+      </w:r>
+      <w:r>
+        <w:rPr>
+          <w:rFonts w:ascii="Arial" w:hAnsi="Arial" w:cs="Arial"/>
+          <w:b/>
+          <w:bCs/>
+          <w:sz w:val="24"/>
+          <w:szCs w:val="24"/>
+        </w:rPr>
+        <w:t>o</w:t>
+      </w:r>
+      <w:r>
+        <w:rPr>
+          <w:rFonts w:ascii="Arial" w:hAnsi="Arial" w:cs="Arial"/>
+          <w:sz w:val="24"/>
+          <w:szCs w:val="24"/>
+        </w:rPr>
+        <w:t>,</w:t>
+      </w:r>
       <w:r>
         <w:rPr>
           <w:rFonts w:ascii="Arial" w:hAnsi="Arial" w:cs="Arial"/>
@@ -85,16 +135,147 @@
         </w:rPr>
         <w:t xml:space="preserve"> </w:t>
       </w:r>
-      <w:proofErr w:type="spellStart"/>
-      <w:r>
-        <w:rPr>
-          <w:rFonts w:ascii="Arial" w:hAnsi="Arial" w:cs="Arial"/>
-          <w:sz w:val="24"/>
-          <w:szCs w:val="24"/>
-        </w:rPr>
-        <w:t>End</w:t>
-      </w:r>
-      <w:proofErr w:type="spellEnd"/>
+      <w:r>
+        <w:rPr>
+          <w:rFonts w:ascii="Arial" w:hAnsi="Arial" w:cs="Arial"/>
+          <w:sz w:val="24"/>
+          <w:szCs w:val="24"/>
+        </w:rPr>
+        <w:t>tipo como en una escena de</w:t>
+      </w:r>
+      <w:r>
+        <w:rPr>
+          <w:rFonts w:ascii="Arial" w:hAnsi="Arial" w:cs="Arial"/>
+          <w:sz w:val="24"/>
+          <w:szCs w:val="24"/>
+        </w:rPr>
+        <w:t xml:space="preserve"> la película “</w:t>
+      </w:r>
+      <w:r>
+        <w:rPr>
+          <w:rFonts w:ascii="Arial" w:hAnsi="Arial" w:cs="Arial"/>
+          <w:i/>
+          <w:iCs/>
+          <w:sz w:val="24"/>
+          <w:szCs w:val="24"/>
+        </w:rPr>
+        <w:t>Avengers End Game</w:t>
+      </w:r>
+      <w:r>
+        <w:rPr>
+          <w:rFonts w:ascii="Arial" w:hAnsi="Arial" w:cs="Arial"/>
+          <w:sz w:val="24"/>
+          <w:szCs w:val="24"/>
+        </w:rPr>
+        <w:t>”, y sobre esta línea del tiempo se desprenden más líneas del tiempo</w:t>
+      </w:r>
+      <w:r>
+        <w:rPr>
+          <w:rFonts w:ascii="Arial" w:hAnsi="Arial" w:cs="Arial"/>
+          <w:sz w:val="24"/>
+          <w:szCs w:val="24"/>
+        </w:rPr>
+        <w:t xml:space="preserve"> llamándose así líneas temporales, ya que estas al tener un tiempo de duración en cualquier momento pueden acabarse</w:t>
+      </w:r>
+      <w:r>
+        <w:rPr>
+          <w:rFonts w:ascii="Arial" w:hAnsi="Arial" w:cs="Arial"/>
+          <w:sz w:val="24"/>
+          <w:szCs w:val="24"/>
+        </w:rPr>
+        <w:t xml:space="preserve"> (</w:t>
+      </w:r>
+      <w:r>
+        <w:rPr>
+          <w:rFonts w:ascii="Arial" w:hAnsi="Arial" w:cs="Arial"/>
+          <w:sz w:val="24"/>
+          <w:szCs w:val="24"/>
+        </w:rPr>
+        <w:t>por ello el</w:t>
+      </w:r>
+      <w:r>
+        <w:rPr>
+          <w:rFonts w:ascii="Arial" w:hAnsi="Arial" w:cs="Arial"/>
+          <w:sz w:val="24"/>
+          <w:szCs w:val="24"/>
+        </w:rPr>
+        <w:t xml:space="preserve"> nombre de ramas</w:t>
+      </w:r>
+      <w:r>
+        <w:rPr>
+          <w:rFonts w:ascii="Arial" w:hAnsi="Arial" w:cs="Arial"/>
+          <w:sz w:val="24"/>
+          <w:szCs w:val="24"/>
+        </w:rPr>
+        <w:t xml:space="preserve">). </w:t>
+      </w:r>
+    </w:p>
+    <w:p>
+      <w:pPr>
+        <w:rPr>
+          <w:rFonts w:ascii="Arial" w:hAnsi="Arial" w:cs="Arial"/>
+          <w:sz w:val="24"/>
+          <w:szCs w:val="24"/>
+        </w:rPr>
+      </w:pPr>
+      <w:r>
+        <w:rPr>
+          <w:rFonts w:ascii="Arial" w:hAnsi="Arial" w:cs="Arial"/>
+          <w:sz w:val="24"/>
+          <w:szCs w:val="24"/>
+        </w:rPr>
+        <w:t>En este contexto, en Git al crear un repositorio</w:t>
+      </w:r>
+      <w:r>
+        <w:rPr>
+          <w:rFonts w:ascii="Arial" w:hAnsi="Arial" w:cs="Arial"/>
+          <w:sz w:val="24"/>
+          <w:szCs w:val="24"/>
+        </w:rPr>
+        <w:t xml:space="preserve"> se crea una rama “</w:t>
+      </w:r>
+      <w:r>
+        <w:rPr>
+          <w:rFonts w:ascii="Arial" w:hAnsi="Arial" w:cs="Arial"/>
+          <w:b/>
+          <w:bCs/>
+          <w:sz w:val="24"/>
+          <w:szCs w:val="24"/>
+        </w:rPr>
+        <w:t>Master</w:t>
+      </w:r>
+      <w:r>
+        <w:rPr>
+          <w:rFonts w:ascii="Arial" w:hAnsi="Arial" w:cs="Arial"/>
+          <w:sz w:val="24"/>
+          <w:szCs w:val="24"/>
+        </w:rPr>
+        <w:t xml:space="preserve">” en la cual sobre esta se suben todos los archivos del proyecto siendo así la línea del tiempo original, y cuando los integrantes del proyecto quieran trabajar sobre el proyecto </w:t>
+      </w:r>
+      <w:r>
+        <w:rPr>
+          <w:rFonts w:ascii="Arial" w:hAnsi="Arial" w:cs="Arial"/>
+          <w:sz w:val="24"/>
+          <w:szCs w:val="24"/>
+        </w:rPr>
+        <w:t>que está en el repositorio, ellos deberán crear sus propias ramas (en este caso serían las líneas que se desprenden de la línea del tiempo original), esto se hace por medio de</w:t>
+      </w:r>
+      <w:r>
+        <w:rPr>
+          <w:rFonts w:ascii="Arial" w:hAnsi="Arial" w:cs="Arial"/>
+          <w:sz w:val="24"/>
+          <w:szCs w:val="24"/>
+        </w:rPr>
+        <w:t>l siguiente</w:t>
+      </w:r>
+      <w:r>
+        <w:rPr>
+          <w:rFonts w:ascii="Arial" w:hAnsi="Arial" w:cs="Arial"/>
+          <w:sz w:val="24"/>
+          <w:szCs w:val="24"/>
+        </w:rPr>
+        <w:t xml:space="preserve"> comando</w:t>
+      </w:r>
       <w:r>
         <w:rPr>
           <w:rFonts w:ascii="Arial" w:hAnsi="Arial" w:cs="Arial"/>
@@ -103,23 +284,357 @@
         </w:rPr>
         <w:t xml:space="preserve"> </w:t>
       </w:r>
-      <w:proofErr w:type="spellStart"/>
-      <w:r>
-        <w:rPr>
-          <w:rFonts w:ascii="Arial" w:hAnsi="Arial" w:cs="Arial"/>
-          <w:sz w:val="24"/>
-          <w:szCs w:val="24"/>
-        </w:rPr>
-        <w:t>Game</w:t>
-      </w:r>
-      <w:proofErr w:type="spellEnd"/>
-      <w:r>
-        <w:rPr>
-          <w:rFonts w:ascii="Arial" w:hAnsi="Arial" w:cs="Arial"/>
-          <w:sz w:val="24"/>
-          <w:szCs w:val="24"/>
-        </w:rPr>
-        <w:t xml:space="preserve">”, y sobre esta línea del tiempo se desprenden más líneas del tiempo (por ello el nombre de ramas, haciendo referencia a la rama de un árbol). Estas líneas </w:t>
+      <w:r>
+        <w:rPr>
+          <w:rFonts w:ascii="Arial" w:hAnsi="Arial" w:cs="Arial"/>
+          <w:sz w:val="24"/>
+          <w:szCs w:val="24"/>
+        </w:rPr>
+        <w:t>&lt;</w:t>
+      </w:r>
+      <w:r>
+        <w:rPr>
+          <w:rFonts w:ascii="Arial" w:hAnsi="Arial" w:cs="Arial"/>
+          <w:b/>
+          <w:bCs/>
+          <w:sz w:val="24"/>
+          <w:szCs w:val="24"/>
+        </w:rPr>
+        <w:t>git branch nombreRama</w:t>
+      </w:r>
+      <w:r>
+        <w:rPr>
+          <w:rFonts w:ascii="Arial" w:hAnsi="Arial" w:cs="Arial"/>
+          <w:sz w:val="24"/>
+          <w:szCs w:val="24"/>
+        </w:rPr>
+        <w:t>&gt;</w:t>
+      </w:r>
+      <w:r>
+        <w:rPr>
+          <w:rFonts w:ascii="Arial" w:hAnsi="Arial" w:cs="Arial"/>
+          <w:sz w:val="24"/>
+          <w:szCs w:val="24"/>
+        </w:rPr>
+        <w:t>, proseguido de este comando se deberá cambiar a la rama creada con el comando &lt;</w:t>
+      </w:r>
+      <w:r>
+        <w:rPr>
+          <w:rFonts w:ascii="Arial" w:hAnsi="Arial" w:cs="Arial"/>
+          <w:b/>
+          <w:bCs/>
+          <w:sz w:val="24"/>
+          <w:szCs w:val="24"/>
+        </w:rPr>
+        <w:t>git checkout nombreRama</w:t>
+      </w:r>
+      <w:r>
+        <w:rPr>
+          <w:rFonts w:ascii="Arial" w:hAnsi="Arial" w:cs="Arial"/>
+          <w:sz w:val="24"/>
+          <w:szCs w:val="24"/>
+        </w:rPr>
+        <w:t>&gt;</w:t>
+      </w:r>
+      <w:r>
+        <w:rPr>
+          <w:rFonts w:ascii="Arial" w:hAnsi="Arial" w:cs="Arial"/>
+          <w:sz w:val="24"/>
+          <w:szCs w:val="24"/>
+        </w:rPr>
+        <w:t xml:space="preserve">. </w:t>
+      </w:r>
+      <w:r>
+        <w:rPr>
+          <w:rFonts w:ascii="Arial" w:hAnsi="Arial" w:cs="Arial"/>
+          <w:sz w:val="24"/>
+          <w:szCs w:val="24"/>
+        </w:rPr>
+        <w:t>Así que, c</w:t>
+      </w:r>
+      <w:r>
+        <w:rPr>
+          <w:rFonts w:ascii="Arial" w:hAnsi="Arial" w:cs="Arial"/>
+          <w:sz w:val="24"/>
+          <w:szCs w:val="24"/>
+        </w:rPr>
+        <w:t xml:space="preserve">uando un integrante crea su propia rama, esta podrá hacer los cambios pertinentes sobre el proyecto, sin afectar aún la rama </w:t>
+      </w:r>
+      <w:r>
+        <w:rPr>
+          <w:rFonts w:ascii="Arial" w:hAnsi="Arial" w:cs="Arial"/>
+          <w:b/>
+          <w:bCs/>
+          <w:sz w:val="24"/>
+          <w:szCs w:val="24"/>
+        </w:rPr>
+        <w:t>Master</w:t>
+      </w:r>
+      <w:r>
+        <w:rPr>
+          <w:rFonts w:ascii="Arial" w:hAnsi="Arial" w:cs="Arial"/>
+          <w:sz w:val="24"/>
+          <w:szCs w:val="24"/>
+        </w:rPr>
+        <w:t xml:space="preserve">. Del mismo modo, al </w:t>
+      </w:r>
+      <w:r>
+        <w:rPr>
+          <w:rFonts w:ascii="Arial" w:hAnsi="Arial" w:cs="Arial"/>
+          <w:sz w:val="24"/>
+          <w:szCs w:val="24"/>
+        </w:rPr>
+        <w:t xml:space="preserve">trabajar sobre su propia rama la persona necesitará que sus cambios sean implementados a la rama </w:t>
+      </w:r>
+      <w:r>
+        <w:rPr>
+          <w:rFonts w:ascii="Arial" w:hAnsi="Arial" w:cs="Arial"/>
+          <w:b/>
+          <w:bCs/>
+          <w:sz w:val="24"/>
+          <w:szCs w:val="24"/>
+        </w:rPr>
+        <w:t>Master</w:t>
+      </w:r>
+      <w:r>
+        <w:rPr>
+          <w:rFonts w:ascii="Arial" w:hAnsi="Arial" w:cs="Arial"/>
+          <w:sz w:val="24"/>
+          <w:szCs w:val="24"/>
+        </w:rPr>
+        <w:t xml:space="preserve">, para ello deberá </w:t>
+      </w:r>
+      <w:r>
+        <w:rPr>
+          <w:rFonts w:ascii="Arial" w:hAnsi="Arial" w:cs="Arial"/>
+          <w:sz w:val="24"/>
+          <w:szCs w:val="24"/>
+        </w:rPr>
+        <w:t xml:space="preserve">primero cambiarse a la rama </w:t>
+      </w:r>
+      <w:r>
+        <w:rPr>
+          <w:rFonts w:ascii="Arial" w:hAnsi="Arial" w:cs="Arial"/>
+          <w:b/>
+          <w:bCs/>
+          <w:sz w:val="24"/>
+          <w:szCs w:val="24"/>
+        </w:rPr>
+        <w:t>Master</w:t>
+      </w:r>
+      <w:r>
+        <w:rPr>
+          <w:rFonts w:ascii="Arial" w:hAnsi="Arial" w:cs="Arial"/>
+          <w:sz w:val="24"/>
+          <w:szCs w:val="24"/>
+        </w:rPr>
+        <w:t xml:space="preserve"> con el comando &lt;</w:t>
+      </w:r>
+      <w:r>
+        <w:rPr>
+          <w:rFonts w:ascii="Arial" w:hAnsi="Arial" w:cs="Arial"/>
+          <w:b/>
+          <w:bCs/>
+          <w:sz w:val="24"/>
+          <w:szCs w:val="24"/>
+        </w:rPr>
+        <w:t>git branch master</w:t>
+      </w:r>
+      <w:r>
+        <w:rPr>
+          <w:rFonts w:ascii="Arial" w:hAnsi="Arial" w:cs="Arial"/>
+          <w:sz w:val="24"/>
+          <w:szCs w:val="24"/>
+        </w:rPr>
+        <w:t>&gt;</w:t>
+      </w:r>
+      <w:r>
+        <w:rPr>
+          <w:rFonts w:ascii="Arial" w:hAnsi="Arial" w:cs="Arial"/>
+          <w:sz w:val="24"/>
+          <w:szCs w:val="24"/>
+        </w:rPr>
+        <w:t xml:space="preserve"> para posteriormente fusionar la rama sobre la que trabaj</w:t>
+      </w:r>
+      <w:r>
+        <w:rPr>
+          <w:rFonts w:ascii="Arial" w:hAnsi="Arial" w:cs="Arial"/>
+          <w:sz w:val="24"/>
+          <w:szCs w:val="24"/>
+        </w:rPr>
+        <w:t>ó,</w:t>
+      </w:r>
+      <w:r>
+        <w:rPr>
+          <w:rFonts w:ascii="Arial" w:hAnsi="Arial" w:cs="Arial"/>
+          <w:sz w:val="24"/>
+          <w:szCs w:val="24"/>
+        </w:rPr>
+        <w:t xml:space="preserve"> utilizando así el comando &lt;</w:t>
+      </w:r>
+      <w:r>
+        <w:rPr>
+          <w:rFonts w:ascii="Arial" w:hAnsi="Arial" w:cs="Arial"/>
+          <w:b/>
+          <w:bCs/>
+          <w:sz w:val="24"/>
+          <w:szCs w:val="24"/>
+        </w:rPr>
+        <w:t>git branch nombreRama</w:t>
+      </w:r>
+      <w:r>
+        <w:rPr>
+          <w:rFonts w:ascii="Arial" w:hAnsi="Arial" w:cs="Arial"/>
+          <w:sz w:val="24"/>
+          <w:szCs w:val="24"/>
+        </w:rPr>
+        <w:t>&gt;</w:t>
+      </w:r>
+      <w:r>
+        <w:rPr>
+          <w:rFonts w:ascii="Arial" w:hAnsi="Arial" w:cs="Arial"/>
+          <w:sz w:val="24"/>
+          <w:szCs w:val="24"/>
+        </w:rPr>
+        <w:t xml:space="preserve">. </w:t>
+      </w:r>
+    </w:p>
+    <w:p>
+      <w:pPr>
+        <w:rPr>
+          <w:rFonts w:ascii="Arial" w:hAnsi="Arial" w:cs="Arial"/>
+          <w:sz w:val="24"/>
+          <w:szCs w:val="24"/>
+        </w:rPr>
+      </w:pPr>
+      <w:r>
+        <w:rPr>
+          <w:rFonts w:ascii="Arial" w:hAnsi="Arial" w:cs="Arial"/>
+          <w:sz w:val="24"/>
+          <w:szCs w:val="24"/>
+        </w:rPr>
+        <w:t xml:space="preserve">Al hacer lo indicado anteriormente la persona envía los cambios hechos en su propia rama esperando a que la persona encargada de liderar el proyecto, acepte los cambios implementados </w:t>
+      </w:r>
+      <w:r>
+        <w:rPr>
+          <w:rFonts w:ascii="Arial" w:hAnsi="Arial" w:cs="Arial"/>
+          <w:sz w:val="24"/>
+          <w:szCs w:val="24"/>
+        </w:rPr>
+        <w:t xml:space="preserve">a la rama </w:t>
+      </w:r>
+      <w:r>
+        <w:rPr>
+          <w:rFonts w:ascii="Arial" w:hAnsi="Arial" w:cs="Arial"/>
+          <w:b/>
+          <w:bCs/>
+          <w:sz w:val="24"/>
+          <w:szCs w:val="24"/>
+        </w:rPr>
+        <w:t>Master</w:t>
+      </w:r>
+      <w:r>
+        <w:rPr>
+          <w:rFonts w:ascii="Arial" w:hAnsi="Arial" w:cs="Arial"/>
+          <w:sz w:val="24"/>
+          <w:szCs w:val="24"/>
+        </w:rPr>
+        <w:t>.</w:t>
+      </w:r>
+    </w:p>
+    <w:p>
+      <w:pPr>
+        <w:rPr>
+          <w:rFonts w:ascii="Arial" w:hAnsi="Arial" w:cs="Arial"/>
+          <w:sz w:val="24"/>
+          <w:szCs w:val="24"/>
+        </w:rPr>
+      </w:pPr>
+    </w:p>
+    <w:p>
+      <w:pPr>
+        <w:rPr>
+          <w:rFonts w:ascii="Arial" w:hAnsi="Arial" w:cs="Arial"/>
+          <w:sz w:val="24"/>
+          <w:szCs w:val="24"/>
+        </w:rPr>
+      </w:pPr>
+      <w:r>
+        <w:rPr>
+          <w:rFonts w:ascii="Arial" w:hAnsi="Arial" w:cs="Arial"/>
+          <w:sz w:val="24"/>
+          <w:szCs w:val="24"/>
+        </w:rPr>
+        <w:t xml:space="preserve">Comandos </w:t>
+      </w:r>
+      <w:r>
+        <w:rPr>
+          <w:rFonts w:ascii="Arial" w:hAnsi="Arial" w:cs="Arial"/>
+          <w:sz w:val="24"/>
+          <w:szCs w:val="24"/>
+        </w:rPr>
+        <w:t xml:space="preserve">de git </w:t>
+      </w:r>
+      <w:r>
+        <w:rPr>
+          <w:rFonts w:ascii="Arial" w:hAnsi="Arial" w:cs="Arial"/>
+          <w:sz w:val="24"/>
+          <w:szCs w:val="24"/>
+        </w:rPr>
+        <w:t>utilizados:</w:t>
+      </w:r>
+    </w:p>
+    <w:p>
+      <w:pPr>
+        <w:rPr>
+          <w:rFonts w:ascii="Arial" w:hAnsi="Arial" w:cs="Arial"/>
+          <w:sz w:val="24"/>
+          <w:szCs w:val="24"/>
+        </w:rPr>
+      </w:pPr>
+      <w:r>
+        <w:rPr>
+          <w:rFonts w:ascii="Arial" w:hAnsi="Arial" w:cs="Arial"/>
+          <w:sz w:val="24"/>
+          <w:szCs w:val="24"/>
+        </w:rPr>
+        <w:t>Git branch nombreRama =&gt; Se utiliza para crear una rama sobre el repositorio del proyecto.</w:t>
+      </w:r>
+    </w:p>
+    <w:p>
+      <w:pPr>
+        <w:rPr>
+          <w:rFonts w:ascii="Arial" w:hAnsi="Arial" w:cs="Arial"/>
+          <w:sz w:val="24"/>
+          <w:szCs w:val="24"/>
+        </w:rPr>
+      </w:pPr>
+      <w:r>
+        <w:rPr>
+          <w:rFonts w:ascii="Arial" w:hAnsi="Arial" w:cs="Arial"/>
+          <w:sz w:val="24"/>
+          <w:szCs w:val="24"/>
+        </w:rPr>
+        <w:t>Git checkout nombreRama =&gt; Se usa para cambiarse sobre a las ramas creadas del proyecto.</w:t>
+      </w:r>
+    </w:p>
+    <w:p>
+      <w:pPr>
+        <w:rPr>
+          <w:rFonts w:ascii="Arial" w:hAnsi="Arial" w:cs="Arial"/>
+          <w:b/>
+          <w:bCs/>
+          <w:sz w:val="24"/>
+          <w:szCs w:val="24"/>
+        </w:rPr>
+      </w:pPr>
+      <w:r>
+        <w:rPr>
+          <w:rFonts w:ascii="Arial" w:hAnsi="Arial" w:cs="Arial"/>
+          <w:sz w:val="24"/>
+          <w:szCs w:val="24"/>
+        </w:rPr>
+        <w:t>Git merge nombreRama =&gt; Con este comando se fusiona una rama y se espera los cambios del Scrum Master del proyecto.</w:t>
       </w:r>
     </w:p>
     <w:sectPr>

</xml_diff>

<commit_message>
Punto 7 y 9 del instructivo terminado
</commit_message>
<xml_diff>
--- a/Punto 7 y 9.docx
+++ b/Punto 7 y 9.docx
@@ -19,6 +19,7 @@
       <w:pPr>
         <w:jc w:val="center"/>
         <w:rPr>
+          <w:rFonts w:ascii="Arial" w:hAnsi="Arial" w:cs="Arial"/>
           <w:b/>
           <w:bCs/>
           <w:sz w:val="28"/>
@@ -27,6 +28,7 @@
       </w:pPr>
       <w:r>
         <w:rPr>
+          <w:rFonts w:ascii="Arial" w:hAnsi="Arial" w:cs="Arial"/>
           <w:b/>
           <w:bCs/>
           <w:sz w:val="28"/>
@@ -438,7 +440,27 @@
           <w:sz w:val="24"/>
           <w:szCs w:val="24"/>
         </w:rPr>
-        <w:t>git branch master</w:t>
+        <w:t xml:space="preserve">git </w:t>
+      </w:r>
+      <w:r>
+        <w:rPr>
+          <w:rFonts w:ascii="Arial" w:hAnsi="Arial" w:cs="Arial"/>
+          <w:b/>
+          <w:bCs/>
+          <w:sz w:val="24"/>
+          <w:szCs w:val="24"/>
+        </w:rPr>
+        <w:t>checkout</w:t>
+      </w:r>
+      <w:r>
+        <w:rPr>
+          <w:rFonts w:ascii="Arial" w:hAnsi="Arial" w:cs="Arial"/>
+          <w:b/>
+          <w:bCs/>
+          <w:sz w:val="24"/>
+          <w:szCs w:val="24"/>
+        </w:rPr>
+        <w:t xml:space="preserve"> master</w:t>
       </w:r>
       <w:r>
         <w:rPr>
@@ -480,7 +502,27 @@
           <w:sz w:val="24"/>
           <w:szCs w:val="24"/>
         </w:rPr>
-        <w:t>git branch nombreRama</w:t>
+        <w:t xml:space="preserve">git </w:t>
+      </w:r>
+      <w:r>
+        <w:rPr>
+          <w:rFonts w:ascii="Arial" w:hAnsi="Arial" w:cs="Arial"/>
+          <w:b/>
+          <w:bCs/>
+          <w:sz w:val="24"/>
+          <w:szCs w:val="24"/>
+        </w:rPr>
+        <w:t>merge</w:t>
+      </w:r>
+      <w:r>
+        <w:rPr>
+          <w:rFonts w:ascii="Arial" w:hAnsi="Arial" w:cs="Arial"/>
+          <w:b/>
+          <w:bCs/>
+          <w:sz w:val="24"/>
+          <w:szCs w:val="24"/>
+        </w:rPr>
+        <w:t xml:space="preserve"> nombreRama</w:t>
       </w:r>
       <w:r>
         <w:rPr>
@@ -496,7 +538,7 @@
           <w:sz w:val="24"/>
           <w:szCs w:val="24"/>
         </w:rPr>
-        <w:t xml:space="preserve">. </w:t>
+        <w:t>.</w:t>
       </w:r>
     </w:p>
     <w:p>
@@ -513,15 +555,7 @@
           <w:sz w:val="24"/>
           <w:szCs w:val="24"/>
         </w:rPr>
-        <w:t xml:space="preserve">Al hacer lo indicado anteriormente la persona envía los cambios hechos en su propia rama esperando a que la persona encargada de liderar el proyecto, acepte los cambios implementados </w:t>
-      </w:r>
-      <w:r>
-        <w:rPr>
-          <w:rFonts w:ascii="Arial" w:hAnsi="Arial" w:cs="Arial"/>
-          <w:sz w:val="24"/>
-          <w:szCs w:val="24"/>
-        </w:rPr>
-        <w:t xml:space="preserve">a la rama </w:t>
+        <w:t xml:space="preserve">Al hacer lo indicado anteriormente la persona envía los cambios hechos en su propia rama esperando a que la persona encargada de liderar el proyecto, acepte los cambios implementados a la rama </w:t>
       </w:r>
       <w:r>
         <w:rPr>
@@ -595,10 +629,20 @@
       <w:r>
         <w:rPr>
           <w:rFonts w:ascii="Arial" w:hAnsi="Arial" w:cs="Arial"/>
-          <w:sz w:val="24"/>
-          <w:szCs w:val="24"/>
-        </w:rPr>
-        <w:t>Git branch nombreRama =&gt; Se utiliza para crear una rama sobre el repositorio del proyecto.</w:t>
+          <w:i/>
+          <w:iCs/>
+          <w:sz w:val="24"/>
+          <w:szCs w:val="24"/>
+        </w:rPr>
+        <w:t>Git branch nombreRama</w:t>
+      </w:r>
+      <w:r>
+        <w:rPr>
+          <w:rFonts w:ascii="Arial" w:hAnsi="Arial" w:cs="Arial"/>
+          <w:sz w:val="24"/>
+          <w:szCs w:val="24"/>
+        </w:rPr>
+        <w:t xml:space="preserve"> =&gt; Se utiliza para crear una rama sobre el repositorio del proyecto.</w:t>
       </w:r>
     </w:p>
     <w:p>
@@ -612,18 +656,26 @@
       <w:r>
         <w:rPr>
           <w:rFonts w:ascii="Arial" w:hAnsi="Arial" w:cs="Arial"/>
-          <w:sz w:val="24"/>
-          <w:szCs w:val="24"/>
-        </w:rPr>
-        <w:t>Git checkout nombreRama =&gt; Se usa para cambiarse sobre a las ramas creadas del proyecto.</w:t>
+          <w:i/>
+          <w:iCs/>
+          <w:sz w:val="24"/>
+          <w:szCs w:val="24"/>
+        </w:rPr>
+        <w:t>Git checkout nombreRama</w:t>
+      </w:r>
+      <w:r>
+        <w:rPr>
+          <w:rFonts w:ascii="Arial" w:hAnsi="Arial" w:cs="Arial"/>
+          <w:sz w:val="24"/>
+          <w:szCs w:val="24"/>
+        </w:rPr>
+        <w:t xml:space="preserve"> =&gt; Se usa para cambiarse sobre a las ramas creadas del proyecto.</w:t>
       </w:r>
     </w:p>
     <w:p>
       <w:pPr>
         <w:rPr>
           <w:rFonts w:ascii="Arial" w:hAnsi="Arial" w:cs="Arial"/>
-          <w:b/>
-          <w:bCs/>
           <w:sz w:val="24"/>
           <w:szCs w:val="24"/>
         </w:rPr>
@@ -631,11 +683,199 @@
       <w:r>
         <w:rPr>
           <w:rFonts w:ascii="Arial" w:hAnsi="Arial" w:cs="Arial"/>
-          <w:sz w:val="24"/>
-          <w:szCs w:val="24"/>
-        </w:rPr>
-        <w:t>Git merge nombreRama =&gt; Con este comando se fusiona una rama y se espera los cambios del Scrum Master del proyecto.</w:t>
-      </w:r>
+          <w:i/>
+          <w:iCs/>
+          <w:sz w:val="24"/>
+          <w:szCs w:val="24"/>
+        </w:rPr>
+        <w:t>Git merge nombreRama</w:t>
+      </w:r>
+      <w:r>
+        <w:rPr>
+          <w:rFonts w:ascii="Arial" w:hAnsi="Arial" w:cs="Arial"/>
+          <w:sz w:val="24"/>
+          <w:szCs w:val="24"/>
+        </w:rPr>
+        <w:t xml:space="preserve"> =&gt; Con este comando se fusiona una rama y se espera los cambios del Scrum Master del proyecto.</w:t>
+      </w:r>
+    </w:p>
+    <w:p>
+      <w:pPr>
+        <w:rPr>
+          <w:rFonts w:ascii="Arial" w:hAnsi="Arial" w:cs="Arial"/>
+          <w:sz w:val="24"/>
+          <w:szCs w:val="24"/>
+        </w:rPr>
+      </w:pPr>
+    </w:p>
+    <w:p>
+      <w:pPr>
+        <w:jc w:val="center"/>
+        <w:rPr>
+          <w:rFonts w:ascii="Arial" w:hAnsi="Arial" w:cs="Arial"/>
+          <w:b/>
+          <w:bCs/>
+          <w:sz w:val="28"/>
+          <w:szCs w:val="28"/>
+        </w:rPr>
+      </w:pPr>
+      <w:r>
+        <w:rPr>
+          <w:rFonts w:ascii="Arial" w:hAnsi="Arial" w:cs="Arial"/>
+          <w:b/>
+          <w:bCs/>
+          <w:sz w:val="28"/>
+          <w:szCs w:val="28"/>
+        </w:rPr>
+        <w:t>Solicitar revisiones y autorizaciones</w:t>
+      </w:r>
+    </w:p>
+    <w:p>
+      <w:pPr>
+        <w:rPr>
+          <w:rFonts w:ascii="Arial" w:hAnsi="Arial" w:cs="Arial"/>
+          <w:sz w:val="24"/>
+          <w:szCs w:val="24"/>
+        </w:rPr>
+      </w:pPr>
+      <w:r>
+        <w:rPr>
+          <w:rFonts w:ascii="Arial" w:hAnsi="Arial" w:cs="Arial"/>
+          <w:sz w:val="24"/>
+          <w:szCs w:val="24"/>
+        </w:rPr>
+        <w:t xml:space="preserve">Como se ha explicado anteriormente, al utilizar un repositorio remoto debemos estar dentro de los miembros del proyecto, con esto se puede decir que en </w:t>
+      </w:r>
+      <w:r>
+        <w:rPr>
+          <w:rFonts w:ascii="Arial" w:hAnsi="Arial" w:cs="Arial"/>
+          <w:b/>
+          <w:bCs/>
+          <w:sz w:val="24"/>
+          <w:szCs w:val="24"/>
+        </w:rPr>
+        <w:t>Git</w:t>
+      </w:r>
+      <w:r>
+        <w:rPr>
+          <w:rFonts w:ascii="Arial" w:hAnsi="Arial" w:cs="Arial"/>
+          <w:b/>
+          <w:bCs/>
+          <w:sz w:val="24"/>
+          <w:szCs w:val="24"/>
+        </w:rPr>
+        <w:t xml:space="preserve"> </w:t>
+      </w:r>
+      <w:r>
+        <w:rPr>
+          <w:rFonts w:ascii="Arial" w:hAnsi="Arial" w:cs="Arial"/>
+          <w:sz w:val="24"/>
+          <w:szCs w:val="24"/>
+        </w:rPr>
+        <w:t>es el paso en donde el Scrum Master deberá invitar a el integrante del proyecto a dicho repositorio, para que esta persona por medio de un enlace de invitación que llega al correo acepte esta invitación y seguido de esto pueda clonar el repositorio en el ordenador.</w:t>
+      </w:r>
+    </w:p>
+    <w:p>
+      <w:pPr>
+        <w:rPr>
+          <w:rFonts w:ascii="Arial" w:hAnsi="Arial" w:cs="Arial"/>
+          <w:sz w:val="24"/>
+          <w:szCs w:val="24"/>
+        </w:rPr>
+      </w:pPr>
+      <w:r>
+        <w:rPr>
+          <w:rFonts w:ascii="Arial" w:hAnsi="Arial" w:cs="Arial"/>
+          <w:sz w:val="24"/>
+          <w:szCs w:val="24"/>
+        </w:rPr>
+        <w:t xml:space="preserve">Luego de que se tenga acceso al repositorio del proyecto y se haya trabajado en ramas, al realizar un </w:t>
+      </w:r>
+      <w:r>
+        <w:rPr>
+          <w:rFonts w:ascii="Arial" w:hAnsi="Arial" w:cs="Arial"/>
+          <w:i/>
+          <w:iCs/>
+          <w:sz w:val="24"/>
+          <w:szCs w:val="24"/>
+        </w:rPr>
+        <w:t>P</w:t>
+      </w:r>
+      <w:r>
+        <w:rPr>
+          <w:rFonts w:ascii="Arial" w:hAnsi="Arial" w:cs="Arial"/>
+          <w:i/>
+          <w:iCs/>
+          <w:sz w:val="24"/>
+          <w:szCs w:val="24"/>
+        </w:rPr>
+        <w:t>ush</w:t>
+      </w:r>
+      <w:r>
+        <w:rPr>
+          <w:rFonts w:ascii="Arial" w:hAnsi="Arial" w:cs="Arial"/>
+          <w:sz w:val="24"/>
+          <w:szCs w:val="24"/>
+        </w:rPr>
+        <w:t xml:space="preserve"> al repositorio, la persona deberá solicitar una revisión de los </w:t>
+      </w:r>
+      <w:r>
+        <w:rPr>
+          <w:rFonts w:ascii="Arial" w:hAnsi="Arial" w:cs="Arial"/>
+          <w:i/>
+          <w:iCs/>
+          <w:sz w:val="24"/>
+          <w:szCs w:val="24"/>
+        </w:rPr>
+        <w:t>C</w:t>
+      </w:r>
+      <w:r>
+        <w:rPr>
+          <w:rFonts w:ascii="Arial" w:hAnsi="Arial" w:cs="Arial"/>
+          <w:i/>
+          <w:iCs/>
+          <w:sz w:val="24"/>
+          <w:szCs w:val="24"/>
+        </w:rPr>
+        <w:t>ommits</w:t>
+      </w:r>
+      <w:r>
+        <w:rPr>
+          <w:rFonts w:ascii="Arial" w:hAnsi="Arial" w:cs="Arial"/>
+          <w:sz w:val="24"/>
+          <w:szCs w:val="24"/>
+        </w:rPr>
+        <w:t xml:space="preserve"> para que el Scrum Master pueda implementar estos cambios en la rama </w:t>
+      </w:r>
+      <w:r>
+        <w:rPr>
+          <w:rFonts w:ascii="Arial" w:hAnsi="Arial" w:cs="Arial"/>
+          <w:b/>
+          <w:bCs/>
+          <w:sz w:val="24"/>
+          <w:szCs w:val="24"/>
+        </w:rPr>
+        <w:t>Master</w:t>
+      </w:r>
+      <w:r>
+        <w:rPr>
+          <w:rFonts w:ascii="Arial" w:hAnsi="Arial" w:cs="Arial"/>
+          <w:sz w:val="24"/>
+          <w:szCs w:val="24"/>
+        </w:rPr>
+        <w:t>.</w:t>
+      </w:r>
+    </w:p>
+    <w:p>
+      <w:pPr>
+        <w:rPr>
+          <w:rFonts w:ascii="Arial" w:hAnsi="Arial" w:cs="Arial"/>
+          <w:b/>
+          <w:bCs/>
+          <w:sz w:val="24"/>
+          <w:szCs w:val="24"/>
+        </w:rPr>
+      </w:pPr>
     </w:p>
     <w:sectPr>
       <w:pgSz w:w="12240" w:h="16340"/>

</xml_diff>